<commit_message>
added some new interview questions
</commit_message>
<xml_diff>
--- a/Project/Documents/Test Scenario and testcases.docx
+++ b/Project/Documents/Test Scenario and testcases.docx
@@ -39,15 +39,13 @@
         </w:rPr>
         <w:t xml:space="preserve">Test Scenario: Verify </w:t>
       </w:r>
-      <w:proofErr w:type="spellStart"/>
-      <w:r>
-        <w:rPr>
-          <w:b/>
-          <w:bCs/>
-        </w:rPr>
-        <w:t>Makemytrip</w:t>
-      </w:r>
-      <w:proofErr w:type="spellEnd"/>
+      <w:r>
+        <w:rPr>
+          <w:b/>
+          <w:bCs/>
+        </w:rPr>
+        <w:t>MakeMyTrip</w:t>
+      </w:r>
       <w:r>
         <w:rPr>
           <w:b/>
@@ -81,11 +79,9 @@
       <w:r>
         <w:t xml:space="preserve">     1. Navigate to the </w:t>
       </w:r>
-      <w:proofErr w:type="spellStart"/>
-      <w:r>
-        <w:t>Makemytrip</w:t>
-      </w:r>
-      <w:proofErr w:type="spellEnd"/>
+      <w:r>
+        <w:t>MakeMyTrip</w:t>
+      </w:r>
       <w:r>
         <w:t xml:space="preserve"> flight booking page.</w:t>
       </w:r>
@@ -130,11 +126,9 @@
       <w:r>
         <w:t xml:space="preserve">     1. Navigate to the </w:t>
       </w:r>
-      <w:proofErr w:type="spellStart"/>
-      <w:r>
-        <w:t>Makemytrip</w:t>
-      </w:r>
-      <w:proofErr w:type="spellEnd"/>
+      <w:r>
+        <w:t>MakeMyTrip</w:t>
+      </w:r>
       <w:r>
         <w:t xml:space="preserve"> flight booking page.</w:t>
       </w:r>
@@ -182,11 +176,9 @@
       <w:r>
         <w:t xml:space="preserve">     1. Navigate to the </w:t>
       </w:r>
-      <w:proofErr w:type="spellStart"/>
-      <w:r>
-        <w:t>Makemytrip</w:t>
-      </w:r>
-      <w:proofErr w:type="spellEnd"/>
+      <w:r>
+        <w:t>MakeMyTrip</w:t>
+      </w:r>
       <w:r>
         <w:t xml:space="preserve"> flight booking page.</w:t>
       </w:r>
@@ -245,11 +237,9 @@
       <w:r>
         <w:t xml:space="preserve">     1. Navigate to the </w:t>
       </w:r>
-      <w:proofErr w:type="spellStart"/>
-      <w:r>
-        <w:t>Makemytrip</w:t>
-      </w:r>
-      <w:proofErr w:type="spellEnd"/>
+      <w:r>
+        <w:t>MakeMyTrip</w:t>
+      </w:r>
       <w:r>
         <w:t xml:space="preserve"> flight booking page.</w:t>
       </w:r>
@@ -321,11 +311,9 @@
       <w:r>
         <w:t xml:space="preserve">     1. Navigate to the </w:t>
       </w:r>
-      <w:proofErr w:type="spellStart"/>
-      <w:r>
-        <w:t>Makemytrip</w:t>
-      </w:r>
-      <w:proofErr w:type="spellEnd"/>
+      <w:r>
+        <w:t>MakeMyTrip</w:t>
+      </w:r>
       <w:r>
         <w:t xml:space="preserve"> flight booking page.</w:t>
       </w:r>
@@ -383,11 +371,9 @@
       <w:r>
         <w:t xml:space="preserve">     1. Navigate to the </w:t>
       </w:r>
-      <w:proofErr w:type="spellStart"/>
-      <w:r>
-        <w:t>Makemytrip</w:t>
-      </w:r>
-      <w:proofErr w:type="spellEnd"/>
+      <w:r>
+        <w:t>MakeMyTrip</w:t>
+      </w:r>
       <w:r>
         <w:t xml:space="preserve"> flight booking page.</w:t>
       </w:r>
@@ -449,43 +435,41 @@
       <w:r>
         <w:t xml:space="preserve">     1. Navigate to the </w:t>
       </w:r>
+      <w:r>
+        <w:t>MakeMyTrip</w:t>
+      </w:r>
+      <w:r>
+        <w:t xml:space="preserve"> flight booking page.</w:t>
+      </w:r>
+    </w:p>
+    <w:p>
+      <w:r>
+        <w:t xml:space="preserve">     2. Select each of the "Special Fares" checkboxes.</w:t>
+      </w:r>
+    </w:p>
+    <w:p>
+      <w:r>
+        <w:t xml:space="preserve">     3. Verify that the checkboxes can be selected and deselected.</w:t>
+      </w:r>
+    </w:p>
+    <w:p>
+      <w:r>
+        <w:t xml:space="preserve">   </w:t>
+      </w:r>
+      <w:r>
+        <w:t>- Expected Result:</w:t>
+      </w:r>
+    </w:p>
+    <w:p>
+      <w:r>
+        <w:t xml:space="preserve">     - The checkboxes should be selectable and </w:t>
+      </w:r>
       <w:proofErr w:type="spellStart"/>
       <w:r>
-        <w:t>Makemytrip</w:t>
+        <w:t>deselectable</w:t>
       </w:r>
       <w:proofErr w:type="spellEnd"/>
       <w:r>
-        <w:t xml:space="preserve"> flight booking page.</w:t>
-      </w:r>
-    </w:p>
-    <w:p>
-      <w:r>
-        <w:t xml:space="preserve">     2. Select each of the "Special Fares" checkboxes.</w:t>
-      </w:r>
-    </w:p>
-    <w:p>
-      <w:r>
-        <w:t xml:space="preserve">     3. Verify that the checkboxes can be selected and deselected.</w:t>
-      </w:r>
-    </w:p>
-    <w:p>
-      <w:r>
-        <w:t xml:space="preserve">   </w:t>
-      </w:r>
-      <w:r>
-        <w:t>- Expected Result:</w:t>
-      </w:r>
-    </w:p>
-    <w:p>
-      <w:r>
-        <w:t xml:space="preserve">     - The checkboxes should be selectable and </w:t>
-      </w:r>
-      <w:proofErr w:type="spellStart"/>
-      <w:r>
-        <w:t>deselectable</w:t>
-      </w:r>
-      <w:proofErr w:type="spellEnd"/>
-      <w:r>
         <w:t>.</w:t>
       </w:r>
     </w:p>
@@ -514,11 +498,9 @@
       <w:r>
         <w:t xml:space="preserve">     1. Navigate to the </w:t>
       </w:r>
-      <w:proofErr w:type="spellStart"/>
-      <w:r>
-        <w:t>Makemytrip</w:t>
-      </w:r>
-      <w:proofErr w:type="spellEnd"/>
+      <w:r>
+        <w:t>MakeMyTrip</w:t>
+      </w:r>
       <w:r>
         <w:t xml:space="preserve"> flight booking page.</w:t>
       </w:r>

</xml_diff>